<commit_message>
dodana glava 4.11 - Prijedlozi prosirenja sistema
</commit_message>
<xml_diff>
--- a/SRS/Tekst/SRS dokument.docx
+++ b/SRS/Tekst/SRS dokument.docx
@@ -219,7 +219,15 @@
           <w:sz w:val="32"/>
           <w:szCs w:val="32"/>
         </w:rPr>
-        <w:t>Roadside Assistance Services – Road Runner</w:t>
+        <w:t>Road Runner – Roadside Assistance Services</w:t>
+      </w:r>
+      <w:r>
+        <w:rPr>
+          <w:rFonts w:ascii="Times New Roman" w:hAnsi="Times New Roman" w:cs="Times New Roman"/>
+          <w:sz w:val="32"/>
+          <w:szCs w:val="32"/>
+        </w:rPr>
+        <w:t xml:space="preserve"> </w:t>
       </w:r>
     </w:p>
     <w:p>
@@ -26538,39 +26546,69 @@
     <w:p>
       <w:pPr>
         <w:rPr>
+          <w:rFonts w:ascii="Times New Roman" w:hAnsi="Times New Roman" w:cs="Times New Roman"/>
+        </w:rPr>
+      </w:pPr>
+      <w:r>
+        <w:rPr>
+          <w:rFonts w:ascii="Times New Roman" w:hAnsi="Times New Roman" w:cs="Times New Roman"/>
+        </w:rPr>
+        <w:t>Softver će koristiti lokalnu mrež</w:t>
+      </w:r>
+      <w:r>
+        <w:rPr>
+          <w:rFonts w:ascii="Times New Roman" w:hAnsi="Times New Roman" w:cs="Times New Roman"/>
+        </w:rPr>
+        <w:t>u</w:t>
+      </w:r>
+      <w:r>
+        <w:rPr>
+          <w:rFonts w:ascii="Times New Roman" w:hAnsi="Times New Roman" w:cs="Times New Roman"/>
+        </w:rPr>
+        <w:t xml:space="preserve"> tako da neće biti potreban plaćeni hosting za server.</w:t>
+      </w:r>
+    </w:p>
+    <w:p>
+      <w:pPr>
+        <w:pStyle w:val="ListParagraph"/>
+        <w:ind w:left="0"/>
+        <w:rPr>
+          <w:rFonts w:ascii="Times New Roman" w:hAnsi="Times New Roman" w:cs="Times New Roman"/>
+          <w:lang w:val="sr-Latn-BA"/>
+        </w:rPr>
+      </w:pPr>
+      <w:r>
+        <w:rPr>
           <w:rFonts w:ascii="Times New Roman" w:eastAsia="Arial" w:hAnsi="Times New Roman" w:cs="Times New Roman"/>
           <w:sz w:val="28"/>
           <w:szCs w:val="28"/>
-          <w:lang w:val="sr-Latn-BA"/>
-        </w:rPr>
-      </w:pPr>
-      <w:r>
-        <w:rPr>
-          <w:rFonts w:ascii="Times New Roman" w:hAnsi="Times New Roman" w:cs="Times New Roman"/>
-        </w:rPr>
-        <w:t>Softver će koristiti lokalnu mrež</w:t>
-      </w:r>
-      <w:r>
-        <w:rPr>
-          <w:rFonts w:ascii="Times New Roman" w:hAnsi="Times New Roman" w:cs="Times New Roman"/>
-        </w:rPr>
-        <w:t>u</w:t>
-      </w:r>
-      <w:r>
-        <w:rPr>
-          <w:rFonts w:ascii="Times New Roman" w:hAnsi="Times New Roman" w:cs="Times New Roman"/>
-        </w:rPr>
-        <w:t xml:space="preserve"> tako da neće biti potreban plaćeni hosting za server.</w:t>
-      </w:r>
-    </w:p>
-    <w:p>
-      <w:pPr>
-        <w:pStyle w:val="ListParagraph"/>
-        <w:ind w:left="0"/>
-        <w:rPr>
-          <w:rFonts w:ascii="Times New Roman" w:hAnsi="Times New Roman" w:cs="Times New Roman"/>
-        </w:rPr>
-      </w:pPr>
+        </w:rPr>
+        <w:t>4.11</w:t>
+      </w:r>
+      <w:r>
+        <w:rPr>
+          <w:rFonts w:ascii="Times New Roman" w:eastAsia="Arial" w:hAnsi="Times New Roman" w:cs="Times New Roman"/>
+          <w:sz w:val="28"/>
+          <w:szCs w:val="28"/>
+        </w:rPr>
+        <w:t xml:space="preserve">. </w:t>
+      </w:r>
+      <w:r>
+        <w:rPr>
+          <w:rFonts w:ascii="Times New Roman" w:eastAsia="Arial" w:hAnsi="Times New Roman" w:cs="Times New Roman"/>
+          <w:sz w:val="28"/>
+          <w:szCs w:val="28"/>
+        </w:rPr>
+        <w:t>Prijedlozi proširenja</w:t>
+      </w:r>
+      <w:r>
+        <w:rPr>
+          <w:rFonts w:ascii="Times New Roman" w:eastAsia="Arial" w:hAnsi="Times New Roman" w:cs="Times New Roman"/>
+          <w:sz w:val="28"/>
+          <w:szCs w:val="28"/>
+        </w:rPr>
+        <w:t xml:space="preserve"> sistema</w:t>
+      </w:r>
     </w:p>
     <w:p>
       <w:pPr>
@@ -29334,7 +29372,7 @@
 </file>
 
 <file path=customXml/itemProps1.xml><?xml version="1.0" encoding="utf-8"?>
-<ds:datastoreItem xmlns:ds="http://schemas.openxmlformats.org/officeDocument/2006/customXml" ds:itemID="{82849F1C-6AA8-40E4-AB10-893FB2D1FFF8}">
+<ds:datastoreItem xmlns:ds="http://schemas.openxmlformats.org/officeDocument/2006/customXml" ds:itemID="{F2B84625-4128-48E9-AEAB-62467267E06B}">
   <ds:schemaRefs>
     <ds:schemaRef ds:uri="http://schemas.openxmlformats.org/officeDocument/2006/bibliography"/>
   </ds:schemaRefs>

</xml_diff>